<commit_message>
#167, #169, #174 - fixed.
</commit_message>
<xml_diff>
--- a/Docx/Глава 3.0 - Вступление.docx
+++ b/Docx/Глава 3.0 - Вступление.docx
@@ -5,10 +5,16 @@
     <w:p>
       <w:pPr>
         <w:pStyle w:val="Heading1"/>
+        <w:rPr>
+          <w:lang w:val="ru-RU"/>
+        </w:rPr>
       </w:pPr>
       <w:bookmarkStart w:id="0" w:name="часть-3.-структурные-паттерны"/>
       <w:bookmarkEnd w:id="0"/>
       <w:r>
+        <w:rPr>
+          <w:lang w:val="ru-RU"/>
+        </w:rPr>
         <w:t>Часть 3. Структурные паттерны</w:t>
       </w:r>
     </w:p>
@@ -22,27 +28,19 @@
         <w:rPr>
           <w:lang w:val="ru-RU"/>
         </w:rPr>
-        <w:t xml:space="preserve">Любая сложная система является иерархической. На самом </w:t>
-      </w:r>
-      <w:proofErr w:type="spellStart"/>
-      <w:r>
-        <w:rPr>
-          <w:lang w:val="ru-RU"/>
-        </w:rPr>
-        <w:t>верхем</w:t>
-      </w:r>
-      <w:proofErr w:type="spellEnd"/>
-      <w:r>
-        <w:rPr>
-          <w:lang w:val="ru-RU"/>
-        </w:rPr>
-        <w:t xml:space="preserve"> уровне, в корне приложения, создает набор высокоуровневых компонентов, каждый из которых опирается на компоненты более низкого уровня. Эти компоненты, в свою очередь, также могут быть разбиты на</w:t>
-      </w:r>
-      <w:r>
-        <w:rPr>
-          <w:lang w:val="ru-RU"/>
-        </w:rPr>
-        <w:t xml:space="preserve"> более простые составляющие.</w:t>
+        <w:t xml:space="preserve">Любая сложная система является иерархической. В корне приложения, например, в методе </w:t>
+      </w:r>
+      <w:r>
+        <w:rPr>
+          <w:rStyle w:val="VerbatimChar"/>
+        </w:rPr>
+        <w:t>Main</w:t>
+      </w:r>
+      <w:r>
+        <w:rPr>
+          <w:lang w:val="ru-RU"/>
+        </w:rPr>
+        <w:t>, создается набор высокоуровневых компонентов, каждый из которых опирается на компоненты более низкого уровня. Эти компоненты, в свою очередь, также могут быть разбиты на более простые составляющие.</w:t>
       </w:r>
     </w:p>
     <w:p>
@@ -55,19 +53,7 @@
         <w:rPr>
           <w:lang w:val="ru-RU"/>
         </w:rPr>
-        <w:t>Существует набор типовых решений, которые помогают бороться со сложностью, создавать и развивать современные системы. Так, например, довольно часто возникает потребность в полиморфном использовании классов, которые выполняют сх</w:t>
-      </w:r>
-      <w:r>
-        <w:rPr>
-          <w:lang w:val="ru-RU"/>
-        </w:rPr>
-        <w:t>ожую задачу, но не обладают единым интерфейсом. Такая ситуация возможна, когда классы разрабатывались в разное время, разными л</w:t>
-      </w:r>
-      <w:r>
-        <w:rPr>
-          <w:lang w:val="ru-RU"/>
-        </w:rPr>
-        <w:t xml:space="preserve">юдьми, а иногда, и разными организациями. Связать такие классы вместе позволит паттерн </w:t>
+        <w:t xml:space="preserve">Существует набор типовых решений, которые помогают бороться со сложностью, создавать и развивать современные системы. Так, например, довольно часто возникает потребность в полиморфном использовании классов, которые выполняют схожую задачу, но не обладают единым интерфейсом. Такая ситуация возможна, когда классы разрабатывались в разное время, разными людьми, а иногда, и разными организациями. Связать такие классы вместе позволит паттерн </w:t>
       </w:r>
       <w:r>
         <w:rPr>
@@ -80,13 +66,7 @@
         <w:rPr>
           <w:lang w:val="ru-RU"/>
         </w:rPr>
-        <w:t>. Адаптер дает возможность "подстро</w:t>
-      </w:r>
-      <w:r>
-        <w:rPr>
-          <w:lang w:val="ru-RU"/>
-        </w:rPr>
-        <w:t>ить" разные реализации к одному интерфейсу, и использовать их полиморфным образом, даже тогда, когда часть существующего кода находится вне вашего контроля.</w:t>
+        <w:t>. Адаптер дает возможность "подстроить" разные реализации к одному интерфейсу, и использовать их полиморфным образом, даже тогда, когда часть существующего кода находится вне вашего контроля.</w:t>
       </w:r>
     </w:p>
     <w:p>
@@ -112,33 +92,7 @@
         <w:rPr>
           <w:lang w:val="ru-RU"/>
         </w:rPr>
-        <w:t>. Фасад представляет высокоуровневый</w:t>
-      </w:r>
-      <w:r>
-        <w:rPr>
-          <w:lang w:val="ru-RU"/>
-        </w:rPr>
-        <w:t xml:space="preserve"> интерфейс к сторонней библиотеке или модулю, что упрощает код клиентов и делает их менее зависимыми от стороннего кода. Это позволяет существенно упростить логику приложения, и делает ее менее зависимой от ошибок и изменений сторонних библиотек. Фасад упр</w:t>
-      </w:r>
-      <w:r>
-        <w:rPr>
-          <w:lang w:val="ru-RU"/>
-        </w:rPr>
-        <w:t xml:space="preserve">ощает </w:t>
-      </w:r>
-      <w:proofErr w:type="spellStart"/>
-      <w:r>
-        <w:rPr>
-          <w:lang w:val="ru-RU"/>
-        </w:rPr>
-        <w:t>мигрирование</w:t>
-      </w:r>
-      <w:proofErr w:type="spellEnd"/>
-      <w:r>
-        <w:rPr>
-          <w:lang w:val="ru-RU"/>
-        </w:rPr>
-        <w:t xml:space="preserve"> на новую версию библиотеки, поскольку проверять придется не весь код приложения, а лишь запустить тесты фасада и убедиться, что поведение осталось неизменным.</w:t>
+        <w:t>. Фасад представляет высокоуровневый интерфейс к сторонней библиотеке или модулю, что упрощает код клиентов и делает их менее зависимыми от стороннего кода. Это позволяет существенно упростить логику приложения, и делает ее менее зависимой от ошибок и изменений сторонних библиотек. Фасад упрощает миграцию на новую версию библиотеки, поскольку проверять придется не весь код приложения, а лишь запустить тесты фасада и убедиться, что поведение осталось неизменным.</w:t>
       </w:r>
     </w:p>
     <w:p>
@@ -164,39 +118,7 @@
         <w:rPr>
           <w:lang w:val="ru-RU"/>
         </w:rPr>
-        <w:t xml:space="preserve"> позволяет "нанизывать" дополнительные аспекты поведения </w:t>
-      </w:r>
-      <w:proofErr w:type="gramStart"/>
-      <w:r>
-        <w:rPr>
-          <w:lang w:val="ru-RU"/>
-        </w:rPr>
-        <w:t>один</w:t>
-      </w:r>
-      <w:proofErr w:type="gramEnd"/>
-      <w:r>
-        <w:rPr>
-          <w:lang w:val="ru-RU"/>
-        </w:rPr>
-        <w:t xml:space="preserve"> на другой, без создания чрезмерного числа производных классов. Декоратор прекрасно спр</w:t>
-      </w:r>
-      <w:r>
-        <w:rPr>
-          <w:lang w:val="ru-RU"/>
-        </w:rPr>
-        <w:t>а</w:t>
-      </w:r>
-      <w:r>
-        <w:rPr>
-          <w:lang w:val="ru-RU"/>
-        </w:rPr>
-        <w:t>в</w:t>
-      </w:r>
-      <w:r>
-        <w:rPr>
-          <w:lang w:val="ru-RU"/>
-        </w:rPr>
-        <w:t xml:space="preserve">ляется с задачами кэширования, </w:t>
+        <w:t xml:space="preserve"> позволяет "нанизывать" дополнительные аспекты поведения один на другой, без создания чрезмерного числа производных классов. Декоратор прекрасно справляется с задачами кэширования, </w:t>
       </w:r>
       <w:proofErr w:type="spellStart"/>
       <w:r>
@@ -219,13 +141,7 @@
         <w:rPr>
           <w:lang w:val="ru-RU"/>
         </w:rPr>
-        <w:t xml:space="preserve"> ограничением числа вызовов. При этом за каждый аспект поведения будет отвечать выделенный класс, что упростит понимани</w:t>
-      </w:r>
-      <w:r>
-        <w:rPr>
-          <w:lang w:val="ru-RU"/>
-        </w:rPr>
-        <w:t>е и развитие системы.</w:t>
+        <w:t xml:space="preserve"> ограничением числа вызовов. При этом за каждый аспект поведения будет отвечать выделенный класс, что упростит понимание и развитие системы.</w:t>
       </w:r>
     </w:p>
     <w:p>
@@ -238,32 +154,14 @@
         <w:rPr>
           <w:lang w:val="ru-RU"/>
         </w:rPr>
-        <w:t>Многим приложениям приходит</w:t>
-      </w:r>
-      <w:r>
-        <w:rPr>
-          <w:lang w:val="ru-RU"/>
-        </w:rPr>
-        <w:t>с</w:t>
-      </w:r>
-      <w:r>
-        <w:rPr>
-          <w:lang w:val="ru-RU"/>
-        </w:rPr>
-        <w:t>я работать с иерархическими данными. При этом очень часто возникает потребность скрыть иерархическую природу или упростить с ней работу таким образом, чтобы приложение работало с составными и одиночными объе</w:t>
-      </w:r>
-      <w:r>
-        <w:rPr>
-          <w:lang w:val="ru-RU"/>
-        </w:rPr>
-        <w:t xml:space="preserve">ктами унифицированным образом. Паттерн </w:t>
+        <w:t xml:space="preserve">Многим приложениям приходится работать с иерархическими данными. При этом очень часто возникает потребность скрыть иерархическую природу или упростить с ней работу таким образом, чтобы приложение работало с составными и одиночными объектами унифицированным образом. Паттерн </w:t>
       </w:r>
       <w:r>
         <w:rPr>
           <w:i/>
           <w:lang w:val="ru-RU"/>
         </w:rPr>
-        <w:t>Композит</w:t>
+        <w:t>Компоновщик</w:t>
       </w:r>
       <w:r>
         <w:rPr>
@@ -282,13 +180,7 @@
         <w:rPr>
           <w:lang w:val="ru-RU"/>
         </w:rPr>
-        <w:t xml:space="preserve">Современные системы </w:t>
-      </w:r>
-      <w:r>
-        <w:rPr>
-          <w:lang w:val="ru-RU"/>
-        </w:rPr>
-        <w:t xml:space="preserve">невозможно представить без удаленного взаимодействия. И в этой области паттерн </w:t>
+        <w:t xml:space="preserve">Современные системы невозможно представить без удаленного взаимодействия. И в этой области паттерн </w:t>
       </w:r>
       <w:r>
         <w:rPr>
@@ -317,58 +209,35 @@
         <w:rPr>
           <w:lang w:val="ru-RU"/>
         </w:rPr>
-        <w:t>сериализ</w:t>
-      </w:r>
-      <w:r>
-        <w:rPr>
-          <w:lang w:val="ru-RU"/>
-        </w:rPr>
-        <w:t>ир</w:t>
-      </w:r>
-      <w:r>
-        <w:rPr>
-          <w:lang w:val="ru-RU"/>
-        </w:rPr>
-        <w:t>оват</w:t>
-      </w:r>
-      <w:r>
-        <w:rPr>
-          <w:lang w:val="ru-RU"/>
-        </w:rPr>
-        <w:t>ь</w:t>
+        <w:t>сериализировать</w:t>
       </w:r>
       <w:proofErr w:type="spellEnd"/>
       <w:r>
         <w:rPr>
           <w:lang w:val="ru-RU"/>
         </w:rPr>
-        <w:t xml:space="preserve"> аргументы и </w:t>
-      </w:r>
-      <w:bookmarkStart w:id="1" w:name="_GoBack"/>
-      <w:r>
-        <w:rPr>
-          <w:lang w:val="ru-RU"/>
-        </w:rPr>
-        <w:t>анал</w:t>
-      </w:r>
-      <w:r>
-        <w:rPr>
-          <w:lang w:val="ru-RU"/>
-        </w:rPr>
-        <w:t>изир</w:t>
-      </w:r>
-      <w:r>
-        <w:rPr>
-          <w:lang w:val="ru-RU"/>
-        </w:rPr>
-        <w:t>овать</w:t>
-      </w:r>
-      <w:bookmarkEnd w:id="1"/>
-      <w:r>
-        <w:rPr>
-          <w:lang w:val="ru-RU"/>
-        </w:rPr>
-        <w:t xml:space="preserve"> результаты (*). Все современные библиотеки, такие как .</w:t>
+        <w:t xml:space="preserve"> аргументы и анализировать результаты (*). Все современные библиотеки, </w:t>
+      </w:r>
+      <w:r>
+        <w:rPr>
+          <w:lang w:val="ru-RU"/>
+        </w:rPr>
+        <w:t xml:space="preserve">как </w:t>
+      </w:r>
+      <w:r>
+        <w:t>WCF</w:t>
+      </w:r>
+      <w:r>
+        <w:rPr>
+          <w:lang w:val="ru-RU"/>
+        </w:rPr>
+        <w:t xml:space="preserve"> или </w:t>
+      </w:r>
+      <w:r>
+        <w:rPr>
+          <w:lang w:val="ru-RU"/>
+        </w:rPr>
+        <w:t>.</w:t>
       </w:r>
       <w:r>
         <w:t>NET</w:t>
@@ -384,15 +253,6 @@
         <w:t>Remoting</w:t>
       </w:r>
       <w:proofErr w:type="spellEnd"/>
-      <w:r>
-        <w:rPr>
-          <w:lang w:val="ru-RU"/>
-        </w:rPr>
-        <w:t xml:space="preserve"> или </w:t>
-      </w:r>
-      <w:r>
-        <w:t>WCF</w:t>
-      </w:r>
       <w:r>
         <w:rPr>
           <w:lang w:val="ru-RU"/>
@@ -439,13 +299,7 @@
           <w:lang w:val="ru-RU"/>
         </w:rPr>
         <w:lastRenderedPageBreak/>
-        <w:t>(*) Сноска: это не значит, что приложение н</w:t>
-      </w:r>
-      <w:r>
-        <w:rPr>
-          <w:lang w:val="ru-RU"/>
-        </w:rPr>
-        <w:t xml:space="preserve">е может использовать </w:t>
+        <w:t xml:space="preserve">(*) Сноска: это не значит, что приложение не может использовать </w:t>
       </w:r>
       <w:proofErr w:type="spellStart"/>
       <w:r>
@@ -477,13 +331,33 @@
         <w:rPr>
           <w:lang w:val="ru-RU"/>
         </w:rPr>
-        <w:t xml:space="preserve"> соединениями напрямую, то все равно логично спрятать низкоуровневые подробности в своем самодельном прокси-классе, и не размазыват</w:t>
-      </w:r>
-      <w:r>
-        <w:rPr>
-          <w:lang w:val="ru-RU"/>
-        </w:rPr>
-        <w:t>ь эту логику по коду приложения.</w:t>
+        <w:t xml:space="preserve"> соединениями напрямую, то все равно логично спрятать низкоуровневые подробности в своем самодельном прокси-классе, и не </w:t>
+      </w:r>
+      <w:r>
+        <w:rPr>
+          <w:lang w:val="ru-RU"/>
+        </w:rPr>
+        <w:t>«</w:t>
+      </w:r>
+      <w:r>
+        <w:rPr>
+          <w:lang w:val="ru-RU"/>
+        </w:rPr>
+        <w:t>размазывать</w:t>
+      </w:r>
+      <w:r>
+        <w:rPr>
+          <w:lang w:val="ru-RU"/>
+        </w:rPr>
+        <w:t>»</w:t>
+      </w:r>
+      <w:bookmarkStart w:id="1" w:name="_GoBack"/>
+      <w:bookmarkEnd w:id="1"/>
+      <w:r>
+        <w:rPr>
+          <w:lang w:val="ru-RU"/>
+        </w:rPr>
+        <w:t xml:space="preserve"> эту логику по коду приложения.</w:t>
       </w:r>
     </w:p>
     <w:sectPr>
@@ -846,6 +720,13 @@
     <w:lsdException w:name="Medium Shading 2"/>
     <w:lsdException w:name="Medium List 1"/>
     <w:lsdException w:name="Medium List 2"/>
+    <w:lsdException w:name="Medium Grid 1"/>
+    <w:lsdException w:name="Medium Grid 2"/>
+    <w:lsdException w:name="Medium Grid 3"/>
+    <w:lsdException w:name="Dark List"/>
+    <w:lsdException w:name="Colorful Shading"/>
+    <w:lsdException w:name="Colorful List"/>
+    <w:lsdException w:name="Colorful Grid"/>
     <w:lsdException w:name="Light Shading Accent 1"/>
     <w:lsdException w:name="Light List Accent 1"/>
     <w:lsdException w:name="Light Grid Accent 1"/>

</xml_diff>